<commit_message>
The first change for the second word after init.
</commit_message>
<xml_diff>
--- a/二.docx
+++ b/二.docx
@@ -6,7 +6,7 @@
       <w:pPr>
         <w:spacing w:line="276" w:lineRule="auto"/>
         <w:rPr>
-          <w:rFonts w:ascii="MS Mincho" w:eastAsia="MS Mincho" w:hAnsi="MS Mincho"/>
+          <w:rFonts w:ascii="MS Mincho" w:hAnsi="MS Mincho"/>
           <w:sz w:val="28"/>
           <w:szCs w:val="28"/>
           <w:lang w:eastAsia="ja-JP"/>
@@ -28,101 +28,431 @@
           <w:szCs w:val="28"/>
           <w:lang w:eastAsia="ja-JP"/>
         </w:rPr>
-        <w:t>北京支社のみなさんはカラオケをしています。戴さんは森さんに歌を歌ってもらいたくて、「森さん、歌いなさい」と言いました。それで、李さんと加藤さんはそれは失礼な言い方だから、その場合は「歌ってください」と言わなければならないと注意してあげました。</w:t>
+        <w:t>カラオケの時、戴さんは</w:t>
+      </w:r>
+      <w:r>
+        <w:rPr>
+          <w:rFonts w:ascii="MS Mincho" w:eastAsia="MS Mincho" w:hAnsi="MS Mincho"/>
+          <w:sz w:val="28"/>
+          <w:szCs w:val="28"/>
+          <w:lang w:eastAsia="ja-JP"/>
+        </w:rPr>
+        <w:ruby>
+          <w:rubyPr>
+            <w:rubyAlign w:val="distributeSpace"/>
+            <w:hps w:val="14"/>
+            <w:hpsRaise w:val="26"/>
+            <w:hpsBaseText w:val="28"/>
+            <w:lid w:val="ja-JP"/>
+          </w:rubyPr>
+          <w:rt>
+            <w:r>
+              <w:rPr>
+                <w:rFonts w:ascii="MS Mincho" w:eastAsia="MS Mincho" w:hAnsi="MS Mincho"/>
+                <w:sz w:val="14"/>
+                <w:szCs w:val="28"/>
+                <w:lang w:eastAsia="ja-JP"/>
+              </w:rPr>
+              <w:t>めいれいけい</w:t>
+            </w:r>
+          </w:rt>
+          <w:rubyBase>
+            <w:r>
+              <w:rPr>
+                <w:rFonts w:ascii="MS Mincho" w:eastAsia="MS Mincho" w:hAnsi="MS Mincho"/>
+                <w:sz w:val="28"/>
+                <w:szCs w:val="28"/>
+                <w:lang w:eastAsia="ja-JP"/>
+              </w:rPr>
+              <w:t>命令形</w:t>
+            </w:r>
+          </w:rubyBase>
+        </w:ruby>
+      </w:r>
+      <w:r>
+        <w:rPr>
+          <w:rFonts w:ascii="MS Mincho" w:eastAsia="MS Mincho" w:hAnsi="MS Mincho" w:hint="eastAsia"/>
+          <w:sz w:val="28"/>
+          <w:szCs w:val="28"/>
+          <w:lang w:eastAsia="ja-JP"/>
+        </w:rPr>
+        <w:t>を間違えて失礼しました。そこで、</w:t>
+      </w:r>
+      <w:r>
+        <w:rPr>
+          <w:rFonts w:ascii="MS Mincho" w:eastAsia="MS Mincho" w:hAnsi="MS Mincho" w:hint="eastAsia"/>
+          <w:sz w:val="28"/>
+          <w:szCs w:val="28"/>
+          <w:lang w:eastAsia="ja-JP"/>
+        </w:rPr>
+        <w:t>みなさんは</w:t>
+      </w:r>
+      <w:r>
+        <w:rPr>
+          <w:rFonts w:ascii="MS Mincho" w:eastAsia="MS Mincho" w:hAnsi="MS Mincho" w:hint="eastAsia"/>
+          <w:sz w:val="28"/>
+          <w:szCs w:val="28"/>
+          <w:lang w:eastAsia="ja-JP"/>
+        </w:rPr>
+        <w:t>命令形の使い方</w:t>
+      </w:r>
+      <w:r>
+        <w:rPr>
+          <w:rFonts w:ascii="MS Mincho" w:eastAsia="MS Mincho" w:hAnsi="MS Mincho" w:hint="eastAsia"/>
+          <w:sz w:val="28"/>
+          <w:szCs w:val="28"/>
+          <w:lang w:eastAsia="ja-JP"/>
+        </w:rPr>
+        <w:t>について話し合いました。</w:t>
       </w:r>
     </w:p>
     <w:p>
       <w:pPr>
         <w:spacing w:line="276" w:lineRule="auto"/>
         <w:rPr>
-          <w:rFonts w:ascii="MS Mincho" w:hAnsi="MS Mincho"/>
-          <w:sz w:val="28"/>
-          <w:szCs w:val="28"/>
-        </w:rPr>
-      </w:pPr>
+          <w:rFonts w:ascii="MS Mincho" w:eastAsia="MS Mincho" w:hAnsi="MS Mincho"/>
+          <w:sz w:val="28"/>
+          <w:szCs w:val="28"/>
+          <w:lang w:eastAsia="ja-JP"/>
+        </w:rPr>
+      </w:pPr>
+      <w:r>
+        <w:rPr>
+          <w:rFonts w:ascii="MS Mincho" w:eastAsia="MS Mincho" w:hAnsi="MS Mincho" w:hint="eastAsia"/>
+          <w:sz w:val="28"/>
+          <w:szCs w:val="28"/>
+          <w:lang w:eastAsia="ja-JP"/>
+        </w:rPr>
+        <w:t>日本人の男性は親しい人に「来い」「遠慮するな」というような言い方をしてもいいですが、女性は</w:t>
+      </w:r>
+      <w:r>
+        <w:rPr>
+          <w:rFonts w:ascii="MS Mincho" w:eastAsia="MS Mincho" w:hAnsi="MS Mincho" w:hint="eastAsia"/>
+          <w:sz w:val="28"/>
+          <w:szCs w:val="28"/>
+          <w:lang w:eastAsia="ja-JP"/>
+        </w:rPr>
+        <w:t>よく</w:t>
+      </w:r>
+      <w:r>
+        <w:rPr>
+          <w:rFonts w:ascii="MS Mincho" w:eastAsia="MS Mincho" w:hAnsi="MS Mincho" w:hint="eastAsia"/>
+          <w:sz w:val="28"/>
+          <w:szCs w:val="28"/>
+          <w:lang w:eastAsia="ja-JP"/>
+        </w:rPr>
+        <w:t>「来て</w:t>
+      </w:r>
+      <w:r>
+        <w:rPr>
+          <w:rFonts w:ascii="MS Mincho" w:eastAsia="MS Mincho" w:hAnsi="MS Mincho" w:hint="eastAsia"/>
+          <w:sz w:val="28"/>
+          <w:szCs w:val="28"/>
+          <w:lang w:eastAsia="ja-JP"/>
+        </w:rPr>
+        <w:t>くだ</w:t>
+      </w:r>
+      <w:r>
+        <w:rPr>
+          <w:rFonts w:ascii="MS Mincho" w:eastAsia="MS Mincho" w:hAnsi="MS Mincho" w:hint="eastAsia"/>
+          <w:sz w:val="28"/>
+          <w:szCs w:val="28"/>
+          <w:lang w:eastAsia="ja-JP"/>
+        </w:rPr>
+        <w:t>さい」や</w:t>
+      </w:r>
+      <w:r>
+        <w:rPr>
+          <w:rFonts w:ascii="MS Mincho" w:eastAsia="MS Mincho" w:hAnsi="MS Mincho" w:hint="eastAsia"/>
+          <w:sz w:val="28"/>
+          <w:szCs w:val="28"/>
+          <w:lang w:eastAsia="ja-JP"/>
+        </w:rPr>
+        <w:t>「ください」を取って，</w:t>
+      </w:r>
+      <w:r>
+        <w:rPr>
+          <w:rFonts w:ascii="MS Mincho" w:eastAsia="MS Mincho" w:hAnsi="MS Mincho" w:hint="eastAsia"/>
+          <w:sz w:val="28"/>
+          <w:szCs w:val="28"/>
+          <w:lang w:eastAsia="ja-JP"/>
+        </w:rPr>
+        <w:t>「来て」と</w:t>
+      </w:r>
+      <w:r>
+        <w:rPr>
+          <w:rFonts w:ascii="MS Mincho" w:eastAsia="MS Mincho" w:hAnsi="MS Mincho" w:hint="eastAsia"/>
+          <w:sz w:val="28"/>
+          <w:szCs w:val="28"/>
+          <w:lang w:eastAsia="ja-JP"/>
+        </w:rPr>
+        <w:t>言う</w:t>
+      </w:r>
+      <w:r>
+        <w:rPr>
+          <w:rFonts w:ascii="MS Mincho" w:eastAsia="MS Mincho" w:hAnsi="MS Mincho" w:hint="eastAsia"/>
+          <w:sz w:val="28"/>
+          <w:szCs w:val="28"/>
+          <w:lang w:eastAsia="ja-JP"/>
+        </w:rPr>
+        <w:t>ような</w:t>
+      </w:r>
+      <w:r>
+        <w:rPr>
+          <w:rFonts w:ascii="MS Mincho" w:eastAsia="MS Mincho" w:hAnsi="MS Mincho" w:hint="eastAsia"/>
+          <w:sz w:val="28"/>
+          <w:szCs w:val="28"/>
+          <w:lang w:eastAsia="ja-JP"/>
+        </w:rPr>
+        <w:t>言ったほうがいいです</w:t>
+      </w:r>
+      <w:r>
+        <w:rPr>
+          <w:rFonts w:ascii="MS Mincho" w:eastAsia="MS Mincho" w:hAnsi="MS Mincho" w:hint="eastAsia"/>
+          <w:sz w:val="28"/>
+          <w:szCs w:val="28"/>
+          <w:lang w:eastAsia="ja-JP"/>
+        </w:rPr>
+        <w:t>。</w:t>
+      </w:r>
     </w:p>
     <w:p>
       <w:pPr>
         <w:spacing w:line="276" w:lineRule="auto"/>
         <w:rPr>
-          <w:rFonts w:ascii="MS Mincho" w:eastAsia="MS Mincho" w:hAnsi="MS Mincho"/>
-          <w:sz w:val="28"/>
-          <w:szCs w:val="28"/>
-          <w:lang w:eastAsia="ja-JP"/>
-        </w:rPr>
-      </w:pPr>
-      <w:r>
-        <w:rPr>
-          <w:rFonts w:ascii="MS Mincho" w:eastAsia="MS Mincho" w:hAnsi="MS Mincho" w:hint="eastAsia"/>
-          <w:sz w:val="28"/>
-          <w:szCs w:val="28"/>
-          <w:lang w:eastAsia="ja-JP"/>
-        </w:rPr>
-        <w:t>みなさんは「命令形」について話し合いました。日本人の男性は親しい人に「来い」「遠慮するな」というような言い方をしてもいいですが、女性は普通「来て下さい」や「来て」というような柔らかくて丁寧な言い方をします。しかし、危険な時や丁寧に言う暇がない時は「頑張れ」などの言い方をしても大丈夫です。</w:t>
-      </w:r>
+          <w:rFonts w:ascii="MS Mincho" w:eastAsia="MS Mincho" w:hAnsi="MS Mincho" w:hint="eastAsia"/>
+          <w:sz w:val="28"/>
+          <w:szCs w:val="28"/>
+          <w:lang w:eastAsia="ja-JP"/>
+        </w:rPr>
+      </w:pPr>
     </w:p>
     <w:p>
       <w:pPr>
-        <w:rPr>
-          <w:rFonts w:ascii="MS Mincho" w:hAnsi="MS Mincho"/>
-          <w:sz w:val="28"/>
-          <w:szCs w:val="28"/>
-        </w:rPr>
-      </w:pPr>
+        <w:spacing w:line="276" w:lineRule="auto"/>
+        <w:rPr>
+          <w:rFonts w:ascii="MS Mincho" w:eastAsia="MS Mincho" w:hAnsi="MS Mincho" w:hint="eastAsia"/>
+          <w:sz w:val="28"/>
+          <w:szCs w:val="28"/>
+          <w:lang w:eastAsia="ja-JP"/>
+        </w:rPr>
+      </w:pPr>
+      <w:r>
+        <w:rPr>
+          <w:rFonts w:ascii="MS Mincho" w:eastAsia="MS Mincho" w:hAnsi="MS Mincho" w:hint="eastAsia"/>
+          <w:sz w:val="28"/>
+          <w:szCs w:val="28"/>
+          <w:lang w:eastAsia="ja-JP"/>
+        </w:rPr>
+        <w:t>ですが，自分より年上の方に「何々ください」と言わないといけません。その</w:t>
+      </w:r>
+      <w:r>
+        <w:rPr>
+          <w:rFonts w:ascii="MS Mincho" w:eastAsia="MS Mincho" w:hAnsi="MS Mincho"/>
+          <w:sz w:val="28"/>
+          <w:szCs w:val="28"/>
+          <w:lang w:eastAsia="ja-JP"/>
+        </w:rPr>
+        <w:ruby>
+          <w:rubyPr>
+            <w:rubyAlign w:val="distributeSpace"/>
+            <w:hps w:val="14"/>
+            <w:hpsRaise w:val="26"/>
+            <w:hpsBaseText w:val="28"/>
+            <w:lid w:val="ja-JP"/>
+          </w:rubyPr>
+          <w:rt>
+            <w:r>
+              <w:rPr>
+                <w:rFonts w:ascii="MS Mincho" w:eastAsia="MS Mincho" w:hAnsi="MS Mincho"/>
+                <w:sz w:val="28"/>
+                <w:szCs w:val="28"/>
+                <w:lang w:eastAsia="ja-JP"/>
+              </w:rPr>
+              <w:t>ばあい</w:t>
+            </w:r>
+          </w:rt>
+          <w:rubyBase>
+            <w:r>
+              <w:rPr>
+                <w:rFonts w:ascii="MS Mincho" w:eastAsia="MS Mincho" w:hAnsi="MS Mincho"/>
+                <w:sz w:val="28"/>
+                <w:szCs w:val="28"/>
+                <w:lang w:eastAsia="ja-JP"/>
+              </w:rPr>
+              <w:t>場合</w:t>
+            </w:r>
+          </w:rubyBase>
+        </w:ruby>
+      </w:r>
+      <w:r>
+        <w:rPr>
+          <w:rFonts w:ascii="MS Mincho" w:eastAsia="MS Mincho" w:hAnsi="MS Mincho" w:hint="eastAsia"/>
+          <w:sz w:val="28"/>
+          <w:szCs w:val="28"/>
+          <w:lang w:eastAsia="ja-JP"/>
+        </w:rPr>
+        <w:t>は「歌いなさい」と言うのは失礼です。</w:t>
+      </w:r>
     </w:p>
     <w:p>
       <w:pPr>
-        <w:rPr>
-          <w:rFonts w:ascii="MS Mincho" w:eastAsia="MS Mincho" w:hAnsi="MS Mincho"/>
-          <w:sz w:val="28"/>
-          <w:szCs w:val="28"/>
-          <w:lang w:eastAsia="ja-JP"/>
-        </w:rPr>
-      </w:pPr>
-      <w:r>
-        <w:rPr>
-          <w:rFonts w:ascii="MS Mincho" w:hAnsi="MS Mincho" w:hint="eastAsia"/>
-          <w:sz w:val="28"/>
-          <w:szCs w:val="28"/>
-          <w:lang w:eastAsia="ja-JP"/>
-        </w:rPr>
-        <w:t>（</w:t>
-      </w:r>
-      <w:r>
-        <w:rPr>
-          <w:rFonts w:ascii="MS Mincho" w:hAnsi="MS Mincho" w:hint="eastAsia"/>
-          <w:sz w:val="28"/>
-          <w:szCs w:val="28"/>
-          <w:lang w:eastAsia="ja-JP"/>
-        </w:rPr>
-        <w:t>30</w:t>
-      </w:r>
-      <w:r>
-        <w:rPr>
-          <w:rFonts w:ascii="MS Mincho" w:hAnsi="MS Mincho" w:hint="eastAsia"/>
-          <w:sz w:val="28"/>
-          <w:szCs w:val="28"/>
-          <w:lang w:eastAsia="ja-JP"/>
-        </w:rPr>
-        <w:t>）</w:t>
-      </w:r>
-      <w:r>
-        <w:rPr>
-          <w:rFonts w:ascii="MS Mincho" w:eastAsia="MS Mincho" w:hAnsi="MS Mincho" w:hint="eastAsia"/>
-          <w:sz w:val="28"/>
-          <w:szCs w:val="28"/>
-          <w:lang w:eastAsia="ja-JP"/>
-        </w:rPr>
-        <w:t>四月のある週末に、北京支社のみなさんは香山へピクニックに行くことにしました。出発する日に、森さんは家を出かけようとした時に、電話がかかってきたので、遅刻してしまいました。</w:t>
+        <w:spacing w:line="276" w:lineRule="auto"/>
+        <w:rPr>
+          <w:rFonts w:ascii="MS Mincho" w:eastAsia="MS Mincho" w:hAnsi="MS Mincho" w:hint="eastAsia"/>
+          <w:sz w:val="28"/>
+          <w:szCs w:val="28"/>
+          <w:lang w:eastAsia="ja-JP"/>
+        </w:rPr>
+      </w:pPr>
+      <w:r>
+        <w:rPr>
+          <w:rFonts w:ascii="MS Mincho" w:eastAsia="MS Mincho" w:hAnsi="MS Mincho" w:hint="eastAsia"/>
+          <w:sz w:val="28"/>
+          <w:szCs w:val="28"/>
+          <w:lang w:eastAsia="ja-JP"/>
+        </w:rPr>
+        <w:t>しかし、</w:t>
+      </w:r>
+      <w:r>
+        <w:rPr>
+          <w:rFonts w:ascii="MS Mincho" w:eastAsia="MS Mincho" w:hAnsi="MS Mincho"/>
+          <w:sz w:val="28"/>
+          <w:szCs w:val="28"/>
+          <w:lang w:eastAsia="ja-JP"/>
+        </w:rPr>
+        <w:ruby>
+          <w:rubyPr>
+            <w:rubyAlign w:val="distributeSpace"/>
+            <w:hps w:val="14"/>
+            <w:hpsRaise w:val="26"/>
+            <w:hpsBaseText w:val="28"/>
+            <w:lid w:val="ja-JP"/>
+          </w:rubyPr>
+          <w:rt>
+            <w:r>
+              <w:rPr>
+                <w:rFonts w:ascii="MS Mincho" w:eastAsia="MS Mincho" w:hAnsi="MS Mincho"/>
+                <w:sz w:val="14"/>
+                <w:szCs w:val="28"/>
+                <w:lang w:eastAsia="ja-JP"/>
+              </w:rPr>
+              <w:t>きけん</w:t>
+            </w:r>
+          </w:rt>
+          <w:rubyBase>
+            <w:r>
+              <w:rPr>
+                <w:rFonts w:ascii="MS Mincho" w:eastAsia="MS Mincho" w:hAnsi="MS Mincho"/>
+                <w:sz w:val="28"/>
+                <w:szCs w:val="28"/>
+                <w:lang w:eastAsia="ja-JP"/>
+              </w:rPr>
+              <w:t>危険</w:t>
+            </w:r>
+          </w:rubyBase>
+        </w:ruby>
+      </w:r>
+      <w:r>
+        <w:rPr>
+          <w:rFonts w:ascii="MS Mincho" w:eastAsia="MS Mincho" w:hAnsi="MS Mincho" w:hint="eastAsia"/>
+          <w:sz w:val="28"/>
+          <w:szCs w:val="28"/>
+          <w:lang w:eastAsia="ja-JP"/>
+        </w:rPr>
+        <w:t>な時や</w:t>
+      </w:r>
+      <w:r>
+        <w:rPr>
+          <w:rFonts w:ascii="MS Mincho" w:eastAsia="MS Mincho" w:hAnsi="MS Mincho"/>
+          <w:sz w:val="28"/>
+          <w:szCs w:val="28"/>
+          <w:lang w:eastAsia="ja-JP"/>
+        </w:rPr>
+        <w:ruby>
+          <w:rubyPr>
+            <w:rubyAlign w:val="distributeSpace"/>
+            <w:hps w:val="14"/>
+            <w:hpsRaise w:val="26"/>
+            <w:hpsBaseText w:val="28"/>
+            <w:lid w:val="ja-JP"/>
+          </w:rubyPr>
+          <w:rt>
+            <w:r>
+              <w:rPr>
+                <w:rFonts w:ascii="MS Mincho" w:eastAsia="MS Mincho" w:hAnsi="MS Mincho"/>
+                <w:sz w:val="14"/>
+                <w:szCs w:val="28"/>
+                <w:lang w:eastAsia="ja-JP"/>
+              </w:rPr>
+              <w:t>ていねい</w:t>
+            </w:r>
+          </w:rt>
+          <w:rubyBase>
+            <w:r>
+              <w:rPr>
+                <w:rFonts w:ascii="MS Mincho" w:eastAsia="MS Mincho" w:hAnsi="MS Mincho"/>
+                <w:sz w:val="28"/>
+                <w:szCs w:val="28"/>
+                <w:lang w:eastAsia="ja-JP"/>
+              </w:rPr>
+              <w:t>丁寧</w:t>
+            </w:r>
+          </w:rubyBase>
+        </w:ruby>
+      </w:r>
+      <w:r>
+        <w:rPr>
+          <w:rFonts w:ascii="MS Mincho" w:eastAsia="MS Mincho" w:hAnsi="MS Mincho" w:hint="eastAsia"/>
+          <w:sz w:val="28"/>
+          <w:szCs w:val="28"/>
+          <w:lang w:eastAsia="ja-JP"/>
+        </w:rPr>
+        <w:t>に言う暇がない時は</w:t>
+      </w:r>
+      <w:r>
+        <w:rPr>
+          <w:rFonts w:ascii="MS Mincho" w:eastAsia="MS Mincho" w:hAnsi="MS Mincho" w:hint="eastAsia"/>
+          <w:sz w:val="28"/>
+          <w:szCs w:val="28"/>
+          <w:lang w:eastAsia="ja-JP"/>
+        </w:rPr>
+        <w:t>使って</w:t>
+      </w:r>
+      <w:r>
+        <w:rPr>
+          <w:rFonts w:ascii="MS Mincho" w:eastAsia="MS Mincho" w:hAnsi="MS Mincho" w:hint="eastAsia"/>
+          <w:sz w:val="28"/>
+          <w:szCs w:val="28"/>
+          <w:lang w:eastAsia="ja-JP"/>
+        </w:rPr>
+        <w:t>も大丈夫です。</w:t>
+      </w:r>
+      <w:r>
+        <w:rPr>
+          <w:rFonts w:ascii="MS Mincho" w:eastAsia="MS Mincho" w:hAnsi="MS Mincho" w:hint="eastAsia"/>
+          <w:sz w:val="28"/>
+          <w:szCs w:val="28"/>
+          <w:lang w:eastAsia="ja-JP"/>
+        </w:rPr>
+        <w:t>例えば，</w:t>
+      </w:r>
+      <w:r>
+        <w:rPr>
+          <w:rFonts w:ascii="MS Mincho" w:eastAsia="MS Mincho" w:hAnsi="MS Mincho" w:hint="eastAsia"/>
+          <w:sz w:val="28"/>
+          <w:szCs w:val="28"/>
+          <w:lang w:eastAsia="ja-JP"/>
+        </w:rPr>
+        <w:t>「頑張れ！」や「逃げろ！」と言ってもいいです。</w:t>
       </w:r>
     </w:p>
     <w:p>
       <w:pPr>
         <w:rPr>
-          <w:rFonts w:ascii="MS Mincho" w:eastAsia="MS Mincho" w:hAnsi="MS Mincho"/>
-          <w:sz w:val="28"/>
-          <w:szCs w:val="28"/>
-          <w:lang w:eastAsia="ja-JP"/>
+          <w:rFonts w:ascii="MS Mincho" w:hAnsi="MS Mincho" w:hint="eastAsia"/>
+          <w:sz w:val="28"/>
+          <w:szCs w:val="28"/>
         </w:rPr>
       </w:pPr>
     </w:p>
@@ -137,78 +467,684 @@
       </w:pPr>
       <w:r>
         <w:rPr>
-          <w:rFonts w:ascii="MS Mincho" w:eastAsia="MS Mincho" w:hAnsi="MS Mincho" w:hint="eastAsia"/>
-          <w:sz w:val="28"/>
-          <w:szCs w:val="28"/>
-          <w:lang w:eastAsia="ja-JP"/>
-        </w:rPr>
-        <w:t>香山についたら、大勢の人がいました。今ちょうどピクニックのシーズンですから、どの行楽地も人でいっぱいです。李さんは秋また香山に来て、紅葉を見ようと言いました。</w:t>
+          <w:rFonts w:ascii="MS Mincho" w:hAnsi="MS Mincho" w:hint="eastAsia"/>
+          <w:sz w:val="28"/>
+          <w:szCs w:val="28"/>
+          <w:lang w:eastAsia="ja-JP"/>
+        </w:rPr>
+        <w:t>（</w:t>
+      </w:r>
+      <w:r>
+        <w:rPr>
+          <w:rFonts w:ascii="MS Mincho" w:hAnsi="MS Mincho" w:hint="eastAsia"/>
+          <w:sz w:val="28"/>
+          <w:szCs w:val="28"/>
+          <w:lang w:eastAsia="ja-JP"/>
+        </w:rPr>
+        <w:t>30</w:t>
+      </w:r>
+      <w:r>
+        <w:rPr>
+          <w:rFonts w:ascii="MS Mincho" w:hAnsi="MS Mincho" w:hint="eastAsia"/>
+          <w:sz w:val="28"/>
+          <w:szCs w:val="28"/>
+          <w:lang w:eastAsia="ja-JP"/>
+        </w:rPr>
+        <w:t>）</w:t>
+      </w:r>
+      <w:r>
+        <w:rPr>
+          <w:rFonts w:ascii="MS Mincho" w:eastAsia="MS Mincho" w:hAnsi="MS Mincho"/>
+          <w:sz w:val="28"/>
+          <w:szCs w:val="28"/>
+          <w:lang w:eastAsia="ja-JP"/>
+        </w:rPr>
+        <w:ruby>
+          <w:rubyPr>
+            <w:rubyAlign w:val="distributeSpace"/>
+            <w:hps w:val="14"/>
+            <w:hpsRaise w:val="26"/>
+            <w:hpsBaseText w:val="28"/>
+            <w:lid w:val="ja-JP"/>
+          </w:rubyPr>
+          <w:rt>
+            <w:r>
+              <w:rPr>
+                <w:rFonts w:ascii="MS Mincho" w:eastAsia="MS Mincho" w:hAnsi="MS Mincho"/>
+                <w:sz w:val="14"/>
+                <w:szCs w:val="28"/>
+                <w:lang w:eastAsia="ja-JP"/>
+              </w:rPr>
+              <w:t>しがつ</w:t>
+            </w:r>
+          </w:rt>
+          <w:rubyBase>
+            <w:r>
+              <w:rPr>
+                <w:rFonts w:ascii="MS Mincho" w:eastAsia="MS Mincho" w:hAnsi="MS Mincho"/>
+                <w:sz w:val="28"/>
+                <w:szCs w:val="28"/>
+                <w:lang w:eastAsia="ja-JP"/>
+              </w:rPr>
+              <w:t>四月</w:t>
+            </w:r>
+          </w:rubyBase>
+        </w:ruby>
+      </w:r>
+      <w:r>
+        <w:rPr>
+          <w:rFonts w:ascii="MS Mincho" w:eastAsia="MS Mincho" w:hAnsi="MS Mincho" w:hint="eastAsia"/>
+          <w:sz w:val="28"/>
+          <w:szCs w:val="28"/>
+          <w:lang w:eastAsia="ja-JP"/>
+        </w:rPr>
+        <w:t>のある週末に、みなさんは</w:t>
+      </w:r>
+      <w:r>
+        <w:rPr>
+          <w:rFonts w:ascii="MS Mincho" w:eastAsia="MS Mincho" w:hAnsi="MS Mincho"/>
+          <w:sz w:val="28"/>
+          <w:szCs w:val="28"/>
+          <w:lang w:eastAsia="ja-JP"/>
+        </w:rPr>
+        <w:ruby>
+          <w:rubyPr>
+            <w:rubyAlign w:val="distributeSpace"/>
+            <w:hps w:val="14"/>
+            <w:hpsRaise w:val="26"/>
+            <w:hpsBaseText w:val="28"/>
+            <w:lid w:val="ja-JP"/>
+          </w:rubyPr>
+          <w:rt>
+            <w:r>
+              <w:rPr>
+                <w:rFonts w:ascii="MS Mincho" w:eastAsia="MS Mincho" w:hAnsi="MS Mincho"/>
+                <w:sz w:val="14"/>
+                <w:szCs w:val="28"/>
+                <w:lang w:eastAsia="ja-JP"/>
+              </w:rPr>
+              <w:t>こうざん</w:t>
+            </w:r>
+          </w:rt>
+          <w:rubyBase>
+            <w:r>
+              <w:rPr>
+                <w:rFonts w:ascii="MS Mincho" w:eastAsia="MS Mincho" w:hAnsi="MS Mincho"/>
+                <w:sz w:val="28"/>
+                <w:szCs w:val="28"/>
+                <w:lang w:eastAsia="ja-JP"/>
+              </w:rPr>
+              <w:t>香山</w:t>
+            </w:r>
+          </w:rubyBase>
+        </w:ruby>
+      </w:r>
+      <w:r>
+        <w:rPr>
+          <w:rFonts w:ascii="MS Mincho" w:eastAsia="MS Mincho" w:hAnsi="MS Mincho" w:hint="eastAsia"/>
+          <w:sz w:val="28"/>
+          <w:szCs w:val="28"/>
+          <w:lang w:eastAsia="ja-JP"/>
+        </w:rPr>
+        <w:t>へピクニックに</w:t>
+      </w:r>
+      <w:r>
+        <w:rPr>
+          <w:rFonts w:ascii="MS Mincho" w:eastAsia="MS Mincho" w:hAnsi="MS Mincho" w:hint="eastAsia"/>
+          <w:sz w:val="28"/>
+          <w:szCs w:val="28"/>
+          <w:lang w:eastAsia="ja-JP"/>
+        </w:rPr>
+        <w:t>行こうを思っているんです</w:t>
+      </w:r>
+      <w:r>
+        <w:rPr>
+          <w:rFonts w:ascii="MS Mincho" w:eastAsia="MS Mincho" w:hAnsi="MS Mincho" w:hint="eastAsia"/>
+          <w:sz w:val="28"/>
+          <w:szCs w:val="28"/>
+          <w:lang w:eastAsia="ja-JP"/>
+        </w:rPr>
+        <w:t>。（その</w:t>
+      </w:r>
+      <w:r>
+        <w:rPr>
+          <w:rFonts w:ascii="MS Mincho" w:eastAsia="MS Mincho" w:hAnsi="MS Mincho" w:hint="eastAsia"/>
+          <w:sz w:val="28"/>
+          <w:szCs w:val="28"/>
+          <w:lang w:eastAsia="ja-JP"/>
+        </w:rPr>
+        <w:t>日に、</w:t>
+      </w:r>
+      <w:r>
+        <w:rPr>
+          <w:rFonts w:ascii="MS Mincho" w:eastAsia="MS Mincho" w:hAnsi="MS Mincho" w:hint="eastAsia"/>
+          <w:sz w:val="28"/>
+          <w:szCs w:val="28"/>
+          <w:lang w:eastAsia="ja-JP"/>
+        </w:rPr>
+        <w:t>）</w:t>
+      </w:r>
+      <w:r>
+        <w:rPr>
+          <w:rFonts w:ascii="MS Mincho" w:eastAsia="MS Mincho" w:hAnsi="MS Mincho" w:hint="eastAsia"/>
+          <w:sz w:val="28"/>
+          <w:szCs w:val="28"/>
+          <w:lang w:eastAsia="ja-JP"/>
+        </w:rPr>
+        <w:t>森さんは家を出かけようとした時に、電話が</w:t>
+      </w:r>
+      <w:r>
+        <w:rPr>
+          <w:rFonts w:ascii="MS Mincho" w:eastAsia="MS Mincho" w:hAnsi="MS Mincho" w:hint="eastAsia"/>
+          <w:sz w:val="28"/>
+          <w:szCs w:val="28"/>
+          <w:lang w:eastAsia="ja-JP"/>
+        </w:rPr>
+        <w:t>あった</w:t>
+      </w:r>
+      <w:r>
+        <w:rPr>
+          <w:rFonts w:ascii="MS Mincho" w:eastAsia="MS Mincho" w:hAnsi="MS Mincho" w:hint="eastAsia"/>
+          <w:sz w:val="28"/>
+          <w:szCs w:val="28"/>
+          <w:lang w:eastAsia="ja-JP"/>
+        </w:rPr>
+        <w:t>ので、</w:t>
+      </w:r>
+      <w:r>
+        <w:rPr>
+          <w:rFonts w:ascii="MS Mincho" w:eastAsia="MS Mincho" w:hAnsi="MS Mincho"/>
+          <w:sz w:val="28"/>
+          <w:szCs w:val="28"/>
+          <w:lang w:eastAsia="ja-JP"/>
+        </w:rPr>
+        <w:ruby>
+          <w:rubyPr>
+            <w:rubyAlign w:val="distributeSpace"/>
+            <w:hps w:val="14"/>
+            <w:hpsRaise w:val="26"/>
+            <w:hpsBaseText w:val="28"/>
+            <w:lid w:val="ja-JP"/>
+          </w:rubyPr>
+          <w:rt>
+            <w:r>
+              <w:rPr>
+                <w:rFonts w:ascii="MS Mincho" w:eastAsia="MS Mincho" w:hAnsi="MS Mincho"/>
+                <w:sz w:val="14"/>
+                <w:szCs w:val="28"/>
+                <w:lang w:eastAsia="ja-JP"/>
+              </w:rPr>
+              <w:t>ちこく</w:t>
+            </w:r>
+          </w:rt>
+          <w:rubyBase>
+            <w:r>
+              <w:rPr>
+                <w:rFonts w:ascii="MS Mincho" w:eastAsia="MS Mincho" w:hAnsi="MS Mincho"/>
+                <w:sz w:val="28"/>
+                <w:szCs w:val="28"/>
+                <w:lang w:eastAsia="ja-JP"/>
+              </w:rPr>
+              <w:t>遅刻</w:t>
+            </w:r>
+          </w:rubyBase>
+        </w:ruby>
+      </w:r>
+      <w:r>
+        <w:rPr>
+          <w:rFonts w:ascii="MS Mincho" w:eastAsia="MS Mincho" w:hAnsi="MS Mincho" w:hint="eastAsia"/>
+          <w:sz w:val="28"/>
+          <w:szCs w:val="28"/>
+          <w:lang w:eastAsia="ja-JP"/>
+        </w:rPr>
+        <w:t>してしまいました。</w:t>
       </w:r>
     </w:p>
     <w:p>
       <w:pPr>
         <w:rPr>
-          <w:rFonts w:ascii="MS Mincho" w:hAnsi="MS Mincho"/>
-          <w:sz w:val="28"/>
-          <w:szCs w:val="28"/>
-          <w:lang w:eastAsia="ja-JP"/>
-        </w:rPr>
-      </w:pPr>
-      <w:r>
-        <w:rPr>
-          <w:rFonts w:ascii="MS Mincho" w:eastAsia="MS Mincho" w:hAnsi="MS Mincho" w:hint="eastAsia"/>
-          <w:sz w:val="28"/>
-          <w:szCs w:val="28"/>
-          <w:lang w:eastAsia="ja-JP"/>
-        </w:rPr>
-        <w:t>帰りに、みなさんは北京植物園へ花を見に寄りました。</w:t>
-      </w:r>
+          <w:rFonts w:ascii="MS Mincho" w:eastAsia="MS Mincho" w:hAnsi="MS Mincho"/>
+          <w:sz w:val="28"/>
+          <w:szCs w:val="28"/>
+          <w:lang w:eastAsia="ja-JP"/>
+        </w:rPr>
+      </w:pPr>
     </w:p>
     <w:p>
       <w:pPr>
         <w:rPr>
-          <w:rFonts w:ascii="MS Mincho" w:hAnsi="MS Mincho"/>
-          <w:sz w:val="28"/>
-          <w:szCs w:val="28"/>
-        </w:rPr>
-      </w:pPr>
+          <w:rFonts w:ascii="MS Mincho" w:eastAsia="MS Mincho" w:hAnsi="MS Mincho"/>
+          <w:sz w:val="28"/>
+          <w:szCs w:val="28"/>
+          <w:lang w:eastAsia="ja-JP"/>
+        </w:rPr>
+      </w:pPr>
+      <w:r>
+        <w:rPr>
+          <w:rFonts w:ascii="MS Mincho" w:eastAsia="MS Mincho" w:hAnsi="MS Mincho" w:hint="eastAsia"/>
+          <w:sz w:val="28"/>
+          <w:szCs w:val="28"/>
+          <w:lang w:eastAsia="ja-JP"/>
+        </w:rPr>
+        <w:t>今ちょうどピクニックのシーズンですから、</w:t>
+      </w:r>
+      <w:r>
+        <w:rPr>
+          <w:rFonts w:ascii="MS Mincho" w:eastAsia="MS Mincho" w:hAnsi="MS Mincho"/>
+          <w:sz w:val="28"/>
+          <w:szCs w:val="28"/>
+          <w:lang w:eastAsia="ja-JP"/>
+        </w:rPr>
+        <w:ruby>
+          <w:rubyPr>
+            <w:rubyAlign w:val="distributeSpace"/>
+            <w:hps w:val="14"/>
+            <w:hpsRaise w:val="26"/>
+            <w:hpsBaseText w:val="28"/>
+            <w:lid w:val="ja-JP"/>
+          </w:rubyPr>
+          <w:rt>
+            <w:r>
+              <w:rPr>
+                <w:rFonts w:ascii="MS Mincho" w:eastAsia="MS Mincho" w:hAnsi="MS Mincho"/>
+                <w:sz w:val="14"/>
+                <w:szCs w:val="28"/>
+                <w:lang w:eastAsia="ja-JP"/>
+              </w:rPr>
+              <w:t>こうざん</w:t>
+            </w:r>
+          </w:rt>
+          <w:rubyBase>
+            <w:r>
+              <w:rPr>
+                <w:rFonts w:ascii="MS Mincho" w:eastAsia="MS Mincho" w:hAnsi="MS Mincho"/>
+                <w:sz w:val="28"/>
+                <w:szCs w:val="28"/>
+                <w:lang w:eastAsia="ja-JP"/>
+              </w:rPr>
+              <w:t>香山</w:t>
+            </w:r>
+          </w:rubyBase>
+        </w:ruby>
+      </w:r>
+      <w:r>
+        <w:rPr>
+          <w:rFonts w:ascii="MS Mincho" w:eastAsia="MS Mincho" w:hAnsi="MS Mincho" w:hint="eastAsia"/>
+          <w:sz w:val="28"/>
+          <w:szCs w:val="28"/>
+          <w:lang w:eastAsia="ja-JP"/>
+        </w:rPr>
+        <w:t>や</w:t>
+      </w:r>
+      <w:r>
+        <w:rPr>
+          <w:rFonts w:ascii="MS Mincho" w:eastAsia="MS Mincho" w:hAnsi="MS Mincho"/>
+          <w:sz w:val="28"/>
+          <w:szCs w:val="28"/>
+          <w:lang w:eastAsia="ja-JP"/>
+        </w:rPr>
+        <w:ruby>
+          <w:rubyPr>
+            <w:rubyAlign w:val="distributeSpace"/>
+            <w:hps w:val="14"/>
+            <w:hpsRaise w:val="26"/>
+            <w:hpsBaseText w:val="28"/>
+            <w:lid w:val="ja-JP"/>
+          </w:rubyPr>
+          <w:rt>
+            <w:r>
+              <w:rPr>
+                <w:rFonts w:ascii="MS Mincho" w:eastAsia="MS Mincho" w:hAnsi="MS Mincho"/>
+                <w:sz w:val="14"/>
+                <w:szCs w:val="28"/>
+                <w:lang w:eastAsia="ja-JP"/>
+              </w:rPr>
+              <w:t>ほか</w:t>
+            </w:r>
+          </w:rt>
+          <w:rubyBase>
+            <w:r>
+              <w:rPr>
+                <w:rFonts w:ascii="MS Mincho" w:eastAsia="MS Mincho" w:hAnsi="MS Mincho"/>
+                <w:sz w:val="28"/>
+                <w:szCs w:val="28"/>
+                <w:lang w:eastAsia="ja-JP"/>
+              </w:rPr>
+              <w:t>他</w:t>
+            </w:r>
+          </w:rubyBase>
+        </w:ruby>
+      </w:r>
+      <w:r>
+        <w:rPr>
+          <w:rFonts w:ascii="MS Mincho" w:eastAsia="MS Mincho" w:hAnsi="MS Mincho" w:hint="eastAsia"/>
+          <w:sz w:val="28"/>
+          <w:szCs w:val="28"/>
+          <w:lang w:eastAsia="ja-JP"/>
+        </w:rPr>
+        <w:t>の</w:t>
+      </w:r>
+      <w:r>
+        <w:rPr>
+          <w:rFonts w:ascii="MS Mincho" w:eastAsia="MS Mincho" w:hAnsi="MS Mincho"/>
+          <w:sz w:val="28"/>
+          <w:szCs w:val="28"/>
+          <w:lang w:eastAsia="ja-JP"/>
+        </w:rPr>
+        <w:ruby>
+          <w:rubyPr>
+            <w:rubyAlign w:val="distributeSpace"/>
+            <w:hps w:val="14"/>
+            <w:hpsRaise w:val="26"/>
+            <w:hpsBaseText w:val="28"/>
+            <w:lid w:val="ja-JP"/>
+          </w:rubyPr>
+          <w:rt>
+            <w:r>
+              <w:rPr>
+                <w:rFonts w:ascii="MS Mincho" w:eastAsia="MS Mincho" w:hAnsi="MS Mincho"/>
+                <w:sz w:val="14"/>
+                <w:szCs w:val="28"/>
+                <w:lang w:eastAsia="ja-JP"/>
+              </w:rPr>
+              <w:t>かんこうち</w:t>
+            </w:r>
+          </w:rt>
+          <w:rubyBase>
+            <w:r>
+              <w:rPr>
+                <w:rFonts w:ascii="MS Mincho" w:eastAsia="MS Mincho" w:hAnsi="MS Mincho"/>
+                <w:sz w:val="28"/>
+                <w:szCs w:val="28"/>
+                <w:lang w:eastAsia="ja-JP"/>
+              </w:rPr>
+              <w:t>観光地</w:t>
+            </w:r>
+          </w:rubyBase>
+        </w:ruby>
+      </w:r>
+      <w:r>
+        <w:rPr>
+          <w:rFonts w:ascii="MS Mincho" w:eastAsia="MS Mincho" w:hAnsi="MS Mincho" w:hint="eastAsia"/>
+          <w:sz w:val="28"/>
+          <w:szCs w:val="28"/>
+          <w:lang w:eastAsia="ja-JP"/>
+        </w:rPr>
+        <w:t>は人</w:t>
+      </w:r>
+      <w:r>
+        <w:rPr>
+          <w:rFonts w:ascii="MS Mincho" w:eastAsia="MS Mincho" w:hAnsi="MS Mincho" w:hint="eastAsia"/>
+          <w:sz w:val="28"/>
+          <w:szCs w:val="28"/>
+          <w:lang w:eastAsia="ja-JP"/>
+        </w:rPr>
+        <w:t>が</w:t>
+      </w:r>
+      <w:r>
+        <w:rPr>
+          <w:rFonts w:ascii="MS Mincho" w:eastAsia="MS Mincho" w:hAnsi="MS Mincho" w:hint="eastAsia"/>
+          <w:sz w:val="28"/>
+          <w:szCs w:val="28"/>
+          <w:lang w:eastAsia="ja-JP"/>
+        </w:rPr>
+        <w:t>いっぱいです。李さんは</w:t>
+      </w:r>
+      <w:r>
+        <w:rPr>
+          <w:rFonts w:ascii="MS Mincho" w:eastAsia="MS Mincho" w:hAnsi="MS Mincho"/>
+          <w:sz w:val="28"/>
+          <w:szCs w:val="28"/>
+          <w:lang w:eastAsia="ja-JP"/>
+        </w:rPr>
+        <w:ruby>
+          <w:rubyPr>
+            <w:rubyAlign w:val="distributeSpace"/>
+            <w:hps w:val="14"/>
+            <w:hpsRaise w:val="26"/>
+            <w:hpsBaseText w:val="28"/>
+            <w:lid w:val="ja-JP"/>
+          </w:rubyPr>
+          <w:rt>
+            <w:r>
+              <w:rPr>
+                <w:rFonts w:ascii="MS Mincho" w:eastAsia="MS Mincho" w:hAnsi="MS Mincho"/>
+                <w:sz w:val="14"/>
+                <w:szCs w:val="28"/>
+                <w:lang w:eastAsia="ja-JP"/>
+              </w:rPr>
+              <w:t>あき</w:t>
+            </w:r>
+          </w:rt>
+          <w:rubyBase>
+            <w:r>
+              <w:rPr>
+                <w:rFonts w:ascii="MS Mincho" w:eastAsia="MS Mincho" w:hAnsi="MS Mincho"/>
+                <w:sz w:val="28"/>
+                <w:szCs w:val="28"/>
+                <w:lang w:eastAsia="ja-JP"/>
+              </w:rPr>
+              <w:t>秋</w:t>
+            </w:r>
+          </w:rubyBase>
+        </w:ruby>
+      </w:r>
+      <w:r>
+        <w:rPr>
+          <w:rFonts w:ascii="MS Mincho" w:eastAsia="MS Mincho" w:hAnsi="MS Mincho" w:hint="eastAsia"/>
+          <w:sz w:val="28"/>
+          <w:szCs w:val="28"/>
+          <w:lang w:eastAsia="ja-JP"/>
+        </w:rPr>
+        <w:t>にまた香山へ</w:t>
+      </w:r>
+      <w:r>
+        <w:rPr>
+          <w:rFonts w:ascii="MS Mincho" w:eastAsia="MS Mincho" w:hAnsi="MS Mincho"/>
+          <w:sz w:val="28"/>
+          <w:szCs w:val="28"/>
+          <w:lang w:eastAsia="ja-JP"/>
+        </w:rPr>
+        <w:ruby>
+          <w:rubyPr>
+            <w:rubyAlign w:val="distributeSpace"/>
+            <w:hps w:val="14"/>
+            <w:hpsRaise w:val="26"/>
+            <w:hpsBaseText w:val="28"/>
+            <w:lid w:val="ja-JP"/>
+          </w:rubyPr>
+          <w:rt>
+            <w:r>
+              <w:rPr>
+                <w:rFonts w:ascii="MS Mincho" w:eastAsia="MS Mincho" w:hAnsi="MS Mincho"/>
+                <w:sz w:val="14"/>
+                <w:szCs w:val="28"/>
+                <w:lang w:eastAsia="ja-JP"/>
+              </w:rPr>
+              <w:t>こうよう</w:t>
+            </w:r>
+          </w:rt>
+          <w:rubyBase>
+            <w:r>
+              <w:rPr>
+                <w:rFonts w:ascii="MS Mincho" w:eastAsia="MS Mincho" w:hAnsi="MS Mincho"/>
+                <w:sz w:val="28"/>
+                <w:szCs w:val="28"/>
+                <w:lang w:eastAsia="ja-JP"/>
+              </w:rPr>
+              <w:t>紅葉</w:t>
+            </w:r>
+          </w:rubyBase>
+        </w:ruby>
+      </w:r>
+      <w:r>
+        <w:rPr>
+          <w:rFonts w:ascii="MS Mincho" w:eastAsia="MS Mincho" w:hAnsi="MS Mincho" w:hint="eastAsia"/>
+          <w:sz w:val="28"/>
+          <w:szCs w:val="28"/>
+          <w:lang w:eastAsia="ja-JP"/>
+        </w:rPr>
+        <w:t>を見に</w:t>
+      </w:r>
+      <w:r>
+        <w:rPr>
+          <w:rFonts w:ascii="MS Mincho" w:eastAsia="MS Mincho" w:hAnsi="MS Mincho" w:hint="eastAsia"/>
+          <w:sz w:val="28"/>
+          <w:szCs w:val="28"/>
+          <w:lang w:eastAsia="ja-JP"/>
+        </w:rPr>
+        <w:t>来よう</w:t>
+      </w:r>
+      <w:r>
+        <w:rPr>
+          <w:rFonts w:ascii="MS Mincho" w:eastAsia="MS Mincho" w:hAnsi="MS Mincho" w:hint="eastAsia"/>
+          <w:sz w:val="28"/>
+          <w:szCs w:val="28"/>
+          <w:lang w:eastAsia="ja-JP"/>
+        </w:rPr>
+        <w:t>と言いました</w:t>
+      </w:r>
+      <w:r>
+        <w:rPr>
+          <w:rFonts w:ascii="MS Mincho" w:eastAsia="MS Mincho" w:hAnsi="MS Mincho" w:hint="eastAsia"/>
+          <w:sz w:val="28"/>
+          <w:szCs w:val="28"/>
+          <w:lang w:eastAsia="ja-JP"/>
+        </w:rPr>
+        <w:t>。</w:t>
+      </w:r>
     </w:p>
     <w:p>
       <w:pPr>
         <w:rPr>
-          <w:rFonts w:ascii="MS Mincho" w:eastAsia="MS Mincho" w:hAnsi="MS Mincho"/>
-          <w:sz w:val="28"/>
-          <w:szCs w:val="28"/>
-          <w:lang w:eastAsia="ja-JP"/>
-        </w:rPr>
-      </w:pPr>
-      <w:r>
-        <w:rPr>
-          <w:rFonts w:ascii="MS Mincho" w:hAnsi="MS Mincho" w:hint="eastAsia"/>
-          <w:sz w:val="28"/>
-          <w:szCs w:val="28"/>
-          <w:lang w:eastAsia="ja-JP"/>
-        </w:rPr>
-        <w:t>(31)</w:t>
-      </w:r>
-      <w:r>
-        <w:rPr>
-          <w:rFonts w:ascii="MS Mincho" w:eastAsia="MS Mincho" w:hAnsi="MS Mincho" w:hint="eastAsia"/>
-          <w:sz w:val="28"/>
-          <w:szCs w:val="28"/>
-          <w:lang w:eastAsia="ja-JP"/>
-        </w:rPr>
-        <w:t>昼ごはんの後、馬さんは森さんと会社の近くを散歩しています。</w:t>
-      </w:r>
-      <w:r>
-        <w:rPr>
-          <w:rFonts w:ascii="MS Mincho" w:eastAsia="MS Mincho" w:hAnsi="MS Mincho" w:hint="eastAsia"/>
-          <w:sz w:val="28"/>
-          <w:szCs w:val="28"/>
-          <w:lang w:eastAsia="ja-JP"/>
-        </w:rPr>
-        <w:lastRenderedPageBreak/>
-        <w:t>会社の近くには公園がたくさんあって、コンクリートでできた卓球台がある公園もあります。子供たちはよくあそこで卓球をしています。</w:t>
+          <w:rFonts w:ascii="MS Mincho" w:hAnsi="MS Mincho"/>
+          <w:sz w:val="28"/>
+          <w:szCs w:val="28"/>
+          <w:lang w:eastAsia="ja-JP"/>
+        </w:rPr>
+      </w:pPr>
+      <w:r>
+        <w:rPr>
+          <w:rFonts w:ascii="MS Mincho" w:eastAsia="MS Mincho" w:hAnsi="MS Mincho" w:hint="eastAsia"/>
+          <w:sz w:val="28"/>
+          <w:szCs w:val="28"/>
+          <w:lang w:eastAsia="ja-JP"/>
+        </w:rPr>
+        <w:t>（</w:t>
+      </w:r>
+      <w:r>
+        <w:rPr>
+          <w:rFonts w:ascii="MS Mincho" w:eastAsia="MS Mincho" w:hAnsi="MS Mincho" w:hint="eastAsia"/>
+          <w:sz w:val="28"/>
+          <w:szCs w:val="28"/>
+          <w:lang w:eastAsia="ja-JP"/>
+        </w:rPr>
+        <w:t>帰りに、みなさんは</w:t>
+      </w:r>
+      <w:r>
+        <w:rPr>
+          <w:rFonts w:ascii="MS Mincho" w:eastAsia="MS Mincho" w:hAnsi="MS Mincho"/>
+          <w:sz w:val="28"/>
+          <w:szCs w:val="28"/>
+          <w:lang w:eastAsia="ja-JP"/>
+        </w:rPr>
+        <w:ruby>
+          <w:rubyPr>
+            <w:rubyAlign w:val="distributeSpace"/>
+            <w:hps w:val="14"/>
+            <w:hpsRaise w:val="26"/>
+            <w:hpsBaseText w:val="28"/>
+            <w:lid w:val="ja-JP"/>
+          </w:rubyPr>
+          <w:rt>
+            <w:r>
+              <w:rPr>
+                <w:rFonts w:ascii="MS Mincho" w:eastAsia="MS Mincho" w:hAnsi="MS Mincho"/>
+                <w:sz w:val="14"/>
+                <w:szCs w:val="28"/>
+                <w:lang w:eastAsia="ja-JP"/>
+              </w:rPr>
+              <w:t>ぺきんしょくぶつえん</w:t>
+            </w:r>
+          </w:rt>
+          <w:rubyBase>
+            <w:r>
+              <w:rPr>
+                <w:rFonts w:ascii="MS Mincho" w:eastAsia="MS Mincho" w:hAnsi="MS Mincho"/>
+                <w:sz w:val="28"/>
+                <w:szCs w:val="28"/>
+                <w:lang w:eastAsia="ja-JP"/>
+              </w:rPr>
+              <w:t>北京植物園</w:t>
+            </w:r>
+          </w:rubyBase>
+        </w:ruby>
+      </w:r>
+      <w:r>
+        <w:rPr>
+          <w:rFonts w:ascii="MS Mincho" w:eastAsia="MS Mincho" w:hAnsi="MS Mincho" w:hint="eastAsia"/>
+          <w:sz w:val="28"/>
+          <w:szCs w:val="28"/>
+          <w:lang w:eastAsia="ja-JP"/>
+        </w:rPr>
+        <w:t>へ花を見に</w:t>
+      </w:r>
+      <w:r>
+        <w:rPr>
+          <w:rFonts w:ascii="MS Mincho" w:eastAsia="MS Mincho" w:hAnsi="MS Mincho"/>
+          <w:sz w:val="28"/>
+          <w:szCs w:val="28"/>
+          <w:lang w:eastAsia="ja-JP"/>
+        </w:rPr>
+        <w:ruby>
+          <w:rubyPr>
+            <w:rubyAlign w:val="distributeSpace"/>
+            <w:hps w:val="14"/>
+            <w:hpsRaise w:val="26"/>
+            <w:hpsBaseText w:val="28"/>
+            <w:lid w:val="ja-JP"/>
+          </w:rubyPr>
+          <w:rt>
+            <w:r>
+              <w:rPr>
+                <w:rFonts w:ascii="MS Mincho" w:eastAsia="MS Mincho" w:hAnsi="MS Mincho"/>
+                <w:sz w:val="14"/>
+                <w:szCs w:val="28"/>
+                <w:lang w:eastAsia="ja-JP"/>
+              </w:rPr>
+              <w:t>よ</w:t>
+            </w:r>
+          </w:rt>
+          <w:rubyBase>
+            <w:r>
+              <w:rPr>
+                <w:rFonts w:ascii="MS Mincho" w:eastAsia="MS Mincho" w:hAnsi="MS Mincho"/>
+                <w:sz w:val="28"/>
+                <w:szCs w:val="28"/>
+                <w:lang w:eastAsia="ja-JP"/>
+              </w:rPr>
+              <w:t>寄</w:t>
+            </w:r>
+          </w:rubyBase>
+        </w:ruby>
+      </w:r>
+      <w:r>
+        <w:rPr>
+          <w:rFonts w:ascii="MS Mincho" w:eastAsia="MS Mincho" w:hAnsi="MS Mincho" w:hint="eastAsia"/>
+          <w:sz w:val="28"/>
+          <w:szCs w:val="28"/>
+          <w:lang w:eastAsia="ja-JP"/>
+        </w:rPr>
+        <w:t>りました。</w:t>
+      </w:r>
+      <w:r>
+        <w:rPr>
+          <w:rFonts w:ascii="MS Mincho" w:eastAsia="MS Mincho" w:hAnsi="MS Mincho" w:hint="eastAsia"/>
+          <w:sz w:val="28"/>
+          <w:szCs w:val="28"/>
+          <w:lang w:eastAsia="ja-JP"/>
+        </w:rPr>
+        <w:t>）</w:t>
       </w:r>
     </w:p>
     <w:p>
@@ -217,6 +1153,7 @@
           <w:rFonts w:ascii="MS Mincho" w:hAnsi="MS Mincho"/>
           <w:sz w:val="28"/>
           <w:szCs w:val="28"/>
+          <w:lang w:eastAsia="ja-JP"/>
         </w:rPr>
       </w:pPr>
     </w:p>
@@ -231,41 +1168,388 @@
       </w:pPr>
       <w:r>
         <w:rPr>
-          <w:rFonts w:ascii="MS Mincho" w:eastAsia="MS Mincho" w:hAnsi="MS Mincho" w:hint="eastAsia"/>
-          <w:sz w:val="28"/>
-          <w:szCs w:val="28"/>
-          <w:lang w:eastAsia="ja-JP"/>
-        </w:rPr>
-        <w:t>公園の近くにスポーツセンターがあります。誰でも自由に利用できますが、有料です。会員になると、夜8時以降でも利用することができて、家族も安くしてくれます。馬さんはたまにスポーツセンターで泳くことがあります。そして、会員になろうと思っているらしいです。</w:t>
+          <w:rFonts w:ascii="MS Mincho" w:hAnsi="MS Mincho" w:hint="eastAsia"/>
+          <w:sz w:val="28"/>
+          <w:szCs w:val="28"/>
+          <w:lang w:eastAsia="ja-JP"/>
+        </w:rPr>
+        <w:t>(31)</w:t>
+      </w:r>
+      <w:r>
+        <w:rPr>
+          <w:rFonts w:ascii="MS Mincho" w:eastAsia="MS Mincho" w:hAnsi="MS Mincho" w:hint="eastAsia"/>
+          <w:sz w:val="28"/>
+          <w:szCs w:val="28"/>
+          <w:lang w:eastAsia="ja-JP"/>
+        </w:rPr>
+        <w:t>昼ごはんの後、馬さん</w:t>
+      </w:r>
+      <w:r>
+        <w:rPr>
+          <w:rFonts w:ascii="MS Mincho" w:eastAsia="MS Mincho" w:hAnsi="MS Mincho" w:hint="eastAsia"/>
+          <w:sz w:val="28"/>
+          <w:szCs w:val="28"/>
+          <w:lang w:eastAsia="ja-JP"/>
+        </w:rPr>
+        <w:t>と</w:t>
+      </w:r>
+      <w:r>
+        <w:rPr>
+          <w:rFonts w:ascii="MS Mincho" w:eastAsia="MS Mincho" w:hAnsi="MS Mincho" w:hint="eastAsia"/>
+          <w:sz w:val="28"/>
+          <w:szCs w:val="28"/>
+          <w:lang w:eastAsia="ja-JP"/>
+        </w:rPr>
+        <w:t>森さん</w:t>
+      </w:r>
+      <w:r>
+        <w:rPr>
+          <w:rFonts w:ascii="MS Mincho" w:eastAsia="MS Mincho" w:hAnsi="MS Mincho" w:hint="eastAsia"/>
+          <w:sz w:val="28"/>
+          <w:szCs w:val="28"/>
+          <w:lang w:eastAsia="ja-JP"/>
+        </w:rPr>
+        <w:t>は</w:t>
+      </w:r>
+      <w:r>
+        <w:rPr>
+          <w:rFonts w:ascii="MS Mincho" w:eastAsia="MS Mincho" w:hAnsi="MS Mincho" w:hint="eastAsia"/>
+          <w:sz w:val="28"/>
+          <w:szCs w:val="28"/>
+          <w:lang w:eastAsia="ja-JP"/>
+        </w:rPr>
+        <w:t>（</w:t>
+      </w:r>
+      <w:r>
+        <w:rPr>
+          <w:rFonts w:ascii="MS Mincho" w:eastAsia="MS Mincho" w:hAnsi="MS Mincho" w:hint="eastAsia"/>
+          <w:sz w:val="28"/>
+          <w:szCs w:val="28"/>
+          <w:lang w:eastAsia="ja-JP"/>
+        </w:rPr>
+        <w:t>会社の近くを</w:t>
+      </w:r>
+      <w:r>
+        <w:rPr>
+          <w:rFonts w:ascii="MS Mincho" w:eastAsia="MS Mincho" w:hAnsi="MS Mincho" w:hint="eastAsia"/>
+          <w:sz w:val="28"/>
+          <w:szCs w:val="28"/>
+          <w:lang w:eastAsia="ja-JP"/>
+        </w:rPr>
+        <w:t>）</w:t>
+      </w:r>
+      <w:r>
+        <w:rPr>
+          <w:rFonts w:ascii="MS Mincho" w:eastAsia="MS Mincho" w:hAnsi="MS Mincho" w:hint="eastAsia"/>
+          <w:sz w:val="28"/>
+          <w:szCs w:val="28"/>
+          <w:lang w:eastAsia="ja-JP"/>
+        </w:rPr>
+        <w:t>散歩しています。会社の近く</w:t>
+      </w:r>
+      <w:r>
+        <w:rPr>
+          <w:rFonts w:ascii="MS Mincho" w:eastAsia="MS Mincho" w:hAnsi="MS Mincho" w:hint="eastAsia"/>
+          <w:sz w:val="28"/>
+          <w:szCs w:val="28"/>
+          <w:lang w:eastAsia="ja-JP"/>
+        </w:rPr>
+        <w:t>に</w:t>
+      </w:r>
+      <w:r>
+        <w:rPr>
+          <w:rFonts w:ascii="MS Mincho" w:eastAsia="MS Mincho" w:hAnsi="MS Mincho" w:hint="eastAsia"/>
+          <w:sz w:val="28"/>
+          <w:szCs w:val="28"/>
+          <w:lang w:eastAsia="ja-JP"/>
+        </w:rPr>
+        <w:t>公園</w:t>
+      </w:r>
+      <w:r>
+        <w:rPr>
+          <w:rFonts w:ascii="MS Mincho" w:eastAsia="MS Mincho" w:hAnsi="MS Mincho" w:hint="eastAsia"/>
+          <w:sz w:val="28"/>
+          <w:szCs w:val="28"/>
+          <w:lang w:eastAsia="ja-JP"/>
+        </w:rPr>
+        <w:t>が</w:t>
+      </w:r>
+      <w:r>
+        <w:rPr>
+          <w:rFonts w:ascii="MS Mincho" w:eastAsia="MS Mincho" w:hAnsi="MS Mincho" w:hint="eastAsia"/>
+          <w:sz w:val="28"/>
+          <w:szCs w:val="28"/>
+          <w:lang w:eastAsia="ja-JP"/>
+        </w:rPr>
+        <w:t>たくさん</w:t>
+      </w:r>
+      <w:r>
+        <w:rPr>
+          <w:rFonts w:ascii="MS Mincho" w:eastAsia="MS Mincho" w:hAnsi="MS Mincho" w:hint="eastAsia"/>
+          <w:sz w:val="28"/>
+          <w:szCs w:val="28"/>
+          <w:lang w:eastAsia="ja-JP"/>
+        </w:rPr>
+        <w:t>あります。子供たちはよくあそ</w:t>
+      </w:r>
+      <w:r>
+        <w:rPr>
+          <w:rFonts w:ascii="MS Mincho" w:eastAsia="MS Mincho" w:hAnsi="MS Mincho" w:hint="eastAsia"/>
+          <w:sz w:val="28"/>
+          <w:szCs w:val="28"/>
+          <w:lang w:eastAsia="ja-JP"/>
+        </w:rPr>
+        <w:lastRenderedPageBreak/>
+        <w:t>こで</w:t>
+      </w:r>
+      <w:r>
+        <w:rPr>
+          <w:rFonts w:ascii="MS Mincho" w:eastAsia="MS Mincho" w:hAnsi="MS Mincho"/>
+          <w:sz w:val="28"/>
+          <w:szCs w:val="28"/>
+          <w:lang w:eastAsia="ja-JP"/>
+        </w:rPr>
+        <w:ruby>
+          <w:rubyPr>
+            <w:rubyAlign w:val="distributeSpace"/>
+            <w:hps w:val="14"/>
+            <w:hpsRaise w:val="26"/>
+            <w:hpsBaseText w:val="28"/>
+            <w:lid w:val="ja-JP"/>
+          </w:rubyPr>
+          <w:rt>
+            <w:r>
+              <w:rPr>
+                <w:rFonts w:ascii="MS Mincho" w:eastAsia="MS Mincho" w:hAnsi="MS Mincho"/>
+                <w:sz w:val="14"/>
+                <w:szCs w:val="28"/>
+                <w:lang w:eastAsia="ja-JP"/>
+              </w:rPr>
+              <w:t>たっきゅう</w:t>
+            </w:r>
+          </w:rt>
+          <w:rubyBase>
+            <w:r>
+              <w:rPr>
+                <w:rFonts w:ascii="MS Mincho" w:eastAsia="MS Mincho" w:hAnsi="MS Mincho"/>
+                <w:sz w:val="28"/>
+                <w:szCs w:val="28"/>
+                <w:lang w:eastAsia="ja-JP"/>
+              </w:rPr>
+              <w:t>卓球</w:t>
+            </w:r>
+          </w:rubyBase>
+        </w:ruby>
+      </w:r>
+      <w:r>
+        <w:rPr>
+          <w:rFonts w:ascii="MS Mincho" w:eastAsia="MS Mincho" w:hAnsi="MS Mincho" w:hint="eastAsia"/>
+          <w:sz w:val="28"/>
+          <w:szCs w:val="28"/>
+          <w:lang w:eastAsia="ja-JP"/>
+        </w:rPr>
+        <w:t>をしています。</w:t>
       </w:r>
     </w:p>
     <w:p>
       <w:pPr>
         <w:rPr>
-          <w:rFonts w:ascii="MS Mincho" w:eastAsia="MS Mincho" w:hAnsi="MS Mincho"/>
-          <w:sz w:val="28"/>
-          <w:szCs w:val="28"/>
-          <w:lang w:eastAsia="ja-JP"/>
-        </w:rPr>
-      </w:pPr>
-      <w:r>
-        <w:rPr>
-          <w:rFonts w:ascii="MS Mincho" w:eastAsia="MS Mincho" w:hAnsi="MS Mincho" w:hint="eastAsia"/>
-          <w:sz w:val="28"/>
-          <w:szCs w:val="28"/>
-          <w:lang w:eastAsia="ja-JP"/>
-        </w:rPr>
-        <w:t>午後はまた会議があるので、二人は急いで会社に戻りました。</w:t>
-      </w:r>
+          <w:rFonts w:ascii="MS Mincho" w:hAnsi="MS Mincho"/>
+          <w:sz w:val="28"/>
+          <w:szCs w:val="28"/>
+          <w:lang w:eastAsia="ja-JP"/>
+        </w:rPr>
+      </w:pPr>
     </w:p>
     <w:p>
       <w:pPr>
         <w:rPr>
-          <w:rFonts w:ascii="MS Mincho" w:hAnsi="MS Mincho"/>
-          <w:sz w:val="28"/>
-          <w:szCs w:val="28"/>
-        </w:rPr>
-      </w:pPr>
+          <w:rFonts w:ascii="MS Mincho" w:eastAsia="MS Mincho" w:hAnsi="MS Mincho"/>
+          <w:sz w:val="28"/>
+          <w:szCs w:val="28"/>
+          <w:lang w:eastAsia="ja-JP"/>
+        </w:rPr>
+      </w:pPr>
+      <w:r>
+        <w:rPr>
+          <w:rFonts w:ascii="MS Mincho" w:eastAsia="MS Mincho" w:hAnsi="MS Mincho" w:hint="eastAsia"/>
+          <w:sz w:val="28"/>
+          <w:szCs w:val="28"/>
+          <w:lang w:eastAsia="ja-JP"/>
+        </w:rPr>
+        <w:t>近くに</w:t>
+      </w:r>
+      <w:r>
+        <w:rPr>
+          <w:rFonts w:ascii="MS Mincho" w:eastAsia="MS Mincho" w:hAnsi="MS Mincho"/>
+          <w:sz w:val="28"/>
+          <w:szCs w:val="28"/>
+          <w:lang w:eastAsia="ja-JP"/>
+        </w:rPr>
+        <w:ruby>
+          <w:rubyPr>
+            <w:rubyAlign w:val="distributeSpace"/>
+            <w:hps w:val="14"/>
+            <w:hpsRaise w:val="26"/>
+            <w:hpsBaseText w:val="28"/>
+            <w:lid w:val="ja-JP"/>
+          </w:rubyPr>
+          <w:rt>
+            <w:r>
+              <w:rPr>
+                <w:rFonts w:ascii="MS Mincho" w:eastAsia="MS Mincho" w:hAnsi="MS Mincho"/>
+                <w:sz w:val="14"/>
+                <w:szCs w:val="28"/>
+                <w:lang w:eastAsia="ja-JP"/>
+              </w:rPr>
+              <w:t>ゆうりょう</w:t>
+            </w:r>
+          </w:rt>
+          <w:rubyBase>
+            <w:r>
+              <w:rPr>
+                <w:rFonts w:ascii="MS Mincho" w:eastAsia="MS Mincho" w:hAnsi="MS Mincho"/>
+                <w:sz w:val="28"/>
+                <w:szCs w:val="28"/>
+                <w:lang w:eastAsia="ja-JP"/>
+              </w:rPr>
+              <w:t>有料</w:t>
+            </w:r>
+          </w:rubyBase>
+        </w:ruby>
+      </w:r>
+      <w:r>
+        <w:rPr>
+          <w:rFonts w:ascii="MS Mincho" w:eastAsia="MS Mincho" w:hAnsi="MS Mincho" w:hint="eastAsia"/>
+          <w:sz w:val="28"/>
+          <w:szCs w:val="28"/>
+          <w:lang w:eastAsia="ja-JP"/>
+        </w:rPr>
+        <w:t>の</w:t>
+      </w:r>
+      <w:r>
+        <w:rPr>
+          <w:rFonts w:ascii="MS Mincho" w:eastAsia="MS Mincho" w:hAnsi="MS Mincho" w:hint="eastAsia"/>
+          <w:sz w:val="28"/>
+          <w:szCs w:val="28"/>
+          <w:lang w:eastAsia="ja-JP"/>
+        </w:rPr>
+        <w:t>スポーツセンター</w:t>
+      </w:r>
+      <w:r>
+        <w:rPr>
+          <w:rFonts w:ascii="MS Mincho" w:eastAsia="MS Mincho" w:hAnsi="MS Mincho" w:hint="eastAsia"/>
+          <w:sz w:val="28"/>
+          <w:szCs w:val="28"/>
+          <w:lang w:eastAsia="ja-JP"/>
+        </w:rPr>
+        <w:t>も</w:t>
+      </w:r>
+      <w:r>
+        <w:rPr>
+          <w:rFonts w:ascii="MS Mincho" w:eastAsia="MS Mincho" w:hAnsi="MS Mincho" w:hint="eastAsia"/>
+          <w:sz w:val="28"/>
+          <w:szCs w:val="28"/>
+          <w:lang w:eastAsia="ja-JP"/>
+        </w:rPr>
+        <w:t>あります。</w:t>
+      </w:r>
+      <w:r>
+        <w:rPr>
+          <w:rFonts w:ascii="MS Mincho" w:eastAsia="MS Mincho" w:hAnsi="MS Mincho"/>
+          <w:sz w:val="28"/>
+          <w:szCs w:val="28"/>
+          <w:lang w:eastAsia="ja-JP"/>
+        </w:rPr>
+        <w:ruby>
+          <w:rubyPr>
+            <w:rubyAlign w:val="distributeSpace"/>
+            <w:hps w:val="14"/>
+            <w:hpsRaise w:val="26"/>
+            <w:hpsBaseText w:val="28"/>
+            <w:lid w:val="ja-JP"/>
+          </w:rubyPr>
+          <w:rt>
+            <w:r>
+              <w:rPr>
+                <w:rFonts w:ascii="MS Mincho" w:eastAsia="MS Mincho" w:hAnsi="MS Mincho"/>
+                <w:sz w:val="14"/>
+                <w:szCs w:val="28"/>
+                <w:lang w:eastAsia="ja-JP"/>
+              </w:rPr>
+              <w:t>かいいん</w:t>
+            </w:r>
+          </w:rt>
+          <w:rubyBase>
+            <w:r>
+              <w:rPr>
+                <w:rFonts w:ascii="MS Mincho" w:eastAsia="MS Mincho" w:hAnsi="MS Mincho"/>
+                <w:sz w:val="28"/>
+                <w:szCs w:val="28"/>
+                <w:lang w:eastAsia="ja-JP"/>
+              </w:rPr>
+              <w:t>会員</w:t>
+            </w:r>
+          </w:rubyBase>
+        </w:ruby>
+      </w:r>
+      <w:r>
+        <w:rPr>
+          <w:rFonts w:ascii="MS Mincho" w:eastAsia="MS Mincho" w:hAnsi="MS Mincho" w:hint="eastAsia"/>
+          <w:sz w:val="28"/>
+          <w:szCs w:val="28"/>
+          <w:lang w:eastAsia="ja-JP"/>
+        </w:rPr>
+        <w:t>になると、夜8時</w:t>
+      </w:r>
+      <w:r>
+        <w:rPr>
+          <w:rFonts w:ascii="MS Mincho" w:eastAsia="MS Mincho" w:hAnsi="MS Mincho"/>
+          <w:sz w:val="28"/>
+          <w:szCs w:val="28"/>
+          <w:lang w:eastAsia="ja-JP"/>
+        </w:rPr>
+        <w:ruby>
+          <w:rubyPr>
+            <w:rubyAlign w:val="distributeSpace"/>
+            <w:hps w:val="14"/>
+            <w:hpsRaise w:val="26"/>
+            <w:hpsBaseText w:val="28"/>
+            <w:lid w:val="ja-JP"/>
+          </w:rubyPr>
+          <w:rt>
+            <w:r>
+              <w:rPr>
+                <w:rFonts w:ascii="MS Mincho" w:eastAsia="MS Mincho" w:hAnsi="MS Mincho"/>
+                <w:sz w:val="14"/>
+                <w:szCs w:val="28"/>
+                <w:lang w:eastAsia="ja-JP"/>
+              </w:rPr>
+              <w:t>いこう</w:t>
+            </w:r>
+          </w:rt>
+          <w:rubyBase>
+            <w:r>
+              <w:rPr>
+                <w:rFonts w:ascii="MS Mincho" w:eastAsia="MS Mincho" w:hAnsi="MS Mincho"/>
+                <w:sz w:val="28"/>
+                <w:szCs w:val="28"/>
+                <w:lang w:eastAsia="ja-JP"/>
+              </w:rPr>
+              <w:t>以降</w:t>
+            </w:r>
+          </w:rubyBase>
+        </w:ruby>
+      </w:r>
+      <w:r>
+        <w:rPr>
+          <w:rFonts w:ascii="MS Mincho" w:eastAsia="MS Mincho" w:hAnsi="MS Mincho" w:hint="eastAsia"/>
+          <w:sz w:val="28"/>
+          <w:szCs w:val="28"/>
+          <w:lang w:eastAsia="ja-JP"/>
+        </w:rPr>
+        <w:t>でも利用することができて、家族も安くしてくれます。</w:t>
+      </w:r>
     </w:p>
     <w:p>
       <w:pPr>
@@ -278,28 +1562,66 @@
       </w:pPr>
       <w:r>
         <w:rPr>
-          <w:rFonts w:ascii="MS Mincho" w:hAnsi="MS Mincho" w:hint="eastAsia"/>
-          <w:sz w:val="28"/>
-          <w:szCs w:val="28"/>
-          <w:lang w:eastAsia="ja-JP"/>
-        </w:rPr>
-        <w:t>(32)</w:t>
-      </w:r>
-      <w:r>
-        <w:rPr>
-          <w:rFonts w:hint="eastAsia"/>
-          <w:lang w:eastAsia="ja-JP"/>
-        </w:rPr>
-        <w:t xml:space="preserve"> </w:t>
-      </w:r>
-      <w:r>
-        <w:rPr>
-          <w:rFonts w:ascii="MS Mincho" w:eastAsia="MS Mincho" w:hAnsi="MS Mincho" w:hint="eastAsia"/>
-          <w:sz w:val="28"/>
-          <w:szCs w:val="28"/>
-          <w:lang w:eastAsia="ja-JP"/>
-        </w:rPr>
-        <w:t>そろそろゴールデンウィークになります。小野さんは北京へ来るそうです。連休中はずっと晴れだそうですから、李さんは小野さんを北京のいろんなところへ案内するつもりです。</w:t>
+          <w:rFonts w:ascii="MS Mincho" w:eastAsia="MS Mincho" w:hAnsi="MS Mincho" w:hint="eastAsia"/>
+          <w:sz w:val="28"/>
+          <w:szCs w:val="28"/>
+          <w:lang w:eastAsia="ja-JP"/>
+        </w:rPr>
+        <w:t>馬さんはたまに</w:t>
+      </w:r>
+      <w:r>
+        <w:rPr>
+          <w:rFonts w:ascii="MS Mincho" w:eastAsia="MS Mincho" w:hAnsi="MS Mincho" w:hint="eastAsia"/>
+          <w:sz w:val="28"/>
+          <w:szCs w:val="28"/>
+          <w:lang w:eastAsia="ja-JP"/>
+        </w:rPr>
+        <w:t>そこ</w:t>
+      </w:r>
+      <w:r>
+        <w:rPr>
+          <w:rFonts w:ascii="MS Mincho" w:eastAsia="MS Mincho" w:hAnsi="MS Mincho" w:hint="eastAsia"/>
+          <w:sz w:val="28"/>
+          <w:szCs w:val="28"/>
+          <w:lang w:eastAsia="ja-JP"/>
+        </w:rPr>
+        <w:t>で</w:t>
+      </w:r>
+      <w:r>
+        <w:rPr>
+          <w:rFonts w:ascii="MS Mincho" w:eastAsia="MS Mincho" w:hAnsi="MS Mincho" w:hint="eastAsia"/>
+          <w:sz w:val="28"/>
+          <w:szCs w:val="28"/>
+          <w:lang w:eastAsia="ja-JP"/>
+        </w:rPr>
+        <w:t>泳ぐ</w:t>
+      </w:r>
+      <w:r>
+        <w:rPr>
+          <w:rFonts w:ascii="MS Mincho" w:eastAsia="MS Mincho" w:hAnsi="MS Mincho" w:hint="eastAsia"/>
+          <w:sz w:val="28"/>
+          <w:szCs w:val="28"/>
+          <w:lang w:eastAsia="ja-JP"/>
+        </w:rPr>
+        <w:t>ことがあります。そして、会員になろうと思っている</w:t>
+      </w:r>
+      <w:r>
+        <w:rPr>
+          <w:rFonts w:ascii="MS Mincho" w:eastAsia="MS Mincho" w:hAnsi="MS Mincho" w:hint="eastAsia"/>
+          <w:sz w:val="28"/>
+          <w:szCs w:val="28"/>
+          <w:lang w:eastAsia="ja-JP"/>
+        </w:rPr>
+        <w:t>ん</w:t>
+      </w:r>
+      <w:r>
+        <w:rPr>
+          <w:rFonts w:ascii="MS Mincho" w:eastAsia="MS Mincho" w:hAnsi="MS Mincho" w:hint="eastAsia"/>
+          <w:sz w:val="28"/>
+          <w:szCs w:val="28"/>
+          <w:lang w:eastAsia="ja-JP"/>
+        </w:rPr>
+        <w:t>です。</w:t>
       </w:r>
     </w:p>
     <w:p>
@@ -311,25 +1633,91 @@
           <w:lang w:eastAsia="ja-JP"/>
         </w:rPr>
       </w:pPr>
+      <w:r>
+        <w:rPr>
+          <w:rFonts w:ascii="MS Mincho" w:eastAsia="MS Mincho" w:hAnsi="MS Mincho" w:hint="eastAsia"/>
+          <w:sz w:val="28"/>
+          <w:szCs w:val="28"/>
+          <w:lang w:eastAsia="ja-JP"/>
+        </w:rPr>
+        <w:t>（</w:t>
+      </w:r>
+      <w:r>
+        <w:rPr>
+          <w:rFonts w:ascii="MS Mincho" w:eastAsia="MS Mincho" w:hAnsi="MS Mincho" w:hint="eastAsia"/>
+          <w:sz w:val="28"/>
+          <w:szCs w:val="28"/>
+          <w:lang w:eastAsia="ja-JP"/>
+        </w:rPr>
+        <w:t>午後は会議があるので、二人は急いで会社に</w:t>
+      </w:r>
+      <w:r>
+        <w:rPr>
+          <w:rFonts w:ascii="MS Mincho" w:eastAsia="MS Mincho" w:hAnsi="MS Mincho"/>
+          <w:sz w:val="28"/>
+          <w:szCs w:val="28"/>
+          <w:lang w:eastAsia="ja-JP"/>
+        </w:rPr>
+        <w:ruby>
+          <w:rubyPr>
+            <w:rubyAlign w:val="distributeSpace"/>
+            <w:hps w:val="14"/>
+            <w:hpsRaise w:val="26"/>
+            <w:hpsBaseText w:val="28"/>
+            <w:lid w:val="ja-JP"/>
+          </w:rubyPr>
+          <w:rt>
+            <w:r>
+              <w:rPr>
+                <w:rFonts w:ascii="MS Mincho" w:eastAsia="MS Mincho" w:hAnsi="MS Mincho"/>
+                <w:sz w:val="14"/>
+                <w:szCs w:val="28"/>
+                <w:lang w:eastAsia="ja-JP"/>
+              </w:rPr>
+              <w:t>もど</w:t>
+            </w:r>
+          </w:rt>
+          <w:rubyBase>
+            <w:r>
+              <w:rPr>
+                <w:rFonts w:ascii="MS Mincho" w:eastAsia="MS Mincho" w:hAnsi="MS Mincho"/>
+                <w:sz w:val="28"/>
+                <w:szCs w:val="28"/>
+                <w:lang w:eastAsia="ja-JP"/>
+              </w:rPr>
+              <w:t>戻</w:t>
+            </w:r>
+          </w:rubyBase>
+        </w:ruby>
+      </w:r>
+      <w:r>
+        <w:rPr>
+          <w:rFonts w:ascii="MS Mincho" w:eastAsia="MS Mincho" w:hAnsi="MS Mincho" w:hint="eastAsia"/>
+          <w:sz w:val="28"/>
+          <w:szCs w:val="28"/>
+          <w:lang w:eastAsia="ja-JP"/>
+        </w:rPr>
+        <w:t>りました。</w:t>
+      </w:r>
+      <w:r>
+        <w:rPr>
+          <w:rFonts w:ascii="MS Mincho" w:eastAsia="MS Mincho" w:hAnsi="MS Mincho" w:hint="eastAsia"/>
+          <w:sz w:val="28"/>
+          <w:szCs w:val="28"/>
+          <w:lang w:eastAsia="ja-JP"/>
+        </w:rPr>
+        <w:t>）</w:t>
+      </w:r>
     </w:p>
     <w:p>
       <w:pPr>
         <w:rPr>
-          <w:rFonts w:ascii="MS Mincho" w:eastAsia="MS Mincho" w:hAnsi="MS Mincho"/>
-          <w:sz w:val="28"/>
-          <w:szCs w:val="28"/>
-          <w:lang w:eastAsia="ja-JP"/>
-        </w:rPr>
-      </w:pPr>
-      <w:r>
-        <w:rPr>
-          <w:rFonts w:ascii="MS Mincho" w:eastAsia="MS Mincho" w:hAnsi="MS Mincho" w:hint="eastAsia"/>
-          <w:sz w:val="28"/>
-          <w:szCs w:val="28"/>
-          <w:lang w:eastAsia="ja-JP"/>
-        </w:rPr>
-        <w:t>小野さんは李さんと森さんにメールを送りました。北京にいる間に、太田さんの家に行って、餃子パーティーをするそうです。李さんも森さんもいっしょに行くことにしました。</w:t>
-      </w:r>
+          <w:rFonts w:ascii="MS Mincho" w:hAnsi="MS Mincho"/>
+          <w:sz w:val="28"/>
+          <w:szCs w:val="28"/>
+          <w:lang w:eastAsia="ja-JP"/>
+        </w:rPr>
+      </w:pPr>
     </w:p>
     <w:p>
       <w:pPr>
@@ -340,34 +1728,292 @@
           <w:lang w:eastAsia="ja-JP"/>
         </w:rPr>
       </w:pPr>
+      <w:r>
+        <w:rPr>
+          <w:rFonts w:ascii="MS Mincho" w:hAnsi="MS Mincho" w:hint="eastAsia"/>
+          <w:sz w:val="28"/>
+          <w:szCs w:val="28"/>
+          <w:lang w:eastAsia="ja-JP"/>
+        </w:rPr>
+        <w:t>(32)</w:t>
+      </w:r>
+      <w:r>
+        <w:rPr>
+          <w:rFonts w:hint="eastAsia"/>
+          <w:lang w:eastAsia="ja-JP"/>
+        </w:rPr>
+        <w:t xml:space="preserve"> </w:t>
+      </w:r>
+      <w:r>
+        <w:rPr>
+          <w:rFonts w:ascii="MS Mincho" w:eastAsia="MS Mincho" w:hAnsi="MS Mincho" w:hint="eastAsia"/>
+          <w:sz w:val="28"/>
+          <w:szCs w:val="28"/>
+          <w:lang w:eastAsia="ja-JP"/>
+        </w:rPr>
+        <w:t>そろそろゴールデンウィークになります。小野さんは北京へ来るそうです。ずっと晴れだそうですから、李さんは北京のいろ</w:t>
+      </w:r>
+      <w:r>
+        <w:rPr>
+          <w:rFonts w:ascii="MS Mincho" w:eastAsia="MS Mincho" w:hAnsi="MS Mincho" w:hint="eastAsia"/>
+          <w:sz w:val="28"/>
+          <w:szCs w:val="28"/>
+          <w:lang w:eastAsia="ja-JP"/>
+        </w:rPr>
+        <w:t>いろ</w:t>
+      </w:r>
+      <w:r>
+        <w:rPr>
+          <w:rFonts w:ascii="MS Mincho" w:eastAsia="MS Mincho" w:hAnsi="MS Mincho" w:hint="eastAsia"/>
+          <w:sz w:val="28"/>
+          <w:szCs w:val="28"/>
+          <w:lang w:eastAsia="ja-JP"/>
+        </w:rPr>
+        <w:t>な</w:t>
+      </w:r>
+      <w:r>
+        <w:rPr>
+          <w:rFonts w:ascii="MS Mincho" w:eastAsia="MS Mincho" w:hAnsi="MS Mincho" w:hint="eastAsia"/>
+          <w:sz w:val="28"/>
+          <w:szCs w:val="28"/>
+          <w:lang w:eastAsia="ja-JP"/>
+        </w:rPr>
+        <w:t>所</w:t>
+      </w:r>
+      <w:r>
+        <w:rPr>
+          <w:rFonts w:ascii="MS Mincho" w:eastAsia="MS Mincho" w:hAnsi="MS Mincho" w:hint="eastAsia"/>
+          <w:sz w:val="28"/>
+          <w:szCs w:val="28"/>
+          <w:lang w:eastAsia="ja-JP"/>
+        </w:rPr>
+        <w:t>に</w:t>
+      </w:r>
+      <w:r>
+        <w:rPr>
+          <w:rFonts w:ascii="MS Mincho" w:eastAsia="MS Mincho" w:hAnsi="MS Mincho" w:hint="eastAsia"/>
+          <w:sz w:val="28"/>
+          <w:szCs w:val="28"/>
+          <w:lang w:eastAsia="ja-JP"/>
+        </w:rPr>
+        <w:t>案内するつもりです。</w:t>
+      </w:r>
     </w:p>
     <w:p>
       <w:pPr>
         <w:rPr>
-          <w:rFonts w:ascii="MS Mincho" w:eastAsia="MS Mincho" w:hAnsi="MS Mincho" w:hint="eastAsia"/>
-          <w:sz w:val="28"/>
-          <w:szCs w:val="28"/>
-          <w:lang w:eastAsia="ja-JP"/>
-        </w:rPr>
-      </w:pPr>
-      <w:r>
-        <w:rPr>
-          <w:rFonts w:ascii="MS Mincho" w:eastAsia="MS Mincho" w:hAnsi="MS Mincho" w:hint="eastAsia"/>
-          <w:sz w:val="28"/>
-          <w:szCs w:val="28"/>
-          <w:lang w:eastAsia="ja-JP"/>
-        </w:rPr>
-        <w:t>太田さんはとても気さくな人で、スポーツ用品の会社で宣伝を担当しているそうです。これから北京支社といっしょに仕事することになるかもしれないので、森さんはできるだけ連絡を取ろうと思って</w:t>
-      </w:r>
-      <w:r>
-        <w:rPr>
-          <w:rFonts w:ascii="MS Mincho" w:eastAsia="MS Mincho" w:hAnsi="MS Mincho" w:hint="eastAsia"/>
-          <w:sz w:val="28"/>
-          <w:szCs w:val="28"/>
-          <w:lang w:eastAsia="ja-JP"/>
-        </w:rPr>
-        <w:lastRenderedPageBreak/>
-        <w:t>いると言いました。</w:t>
+          <w:rFonts w:ascii="MS Mincho" w:eastAsia="MS Mincho" w:hAnsi="MS Mincho"/>
+          <w:sz w:val="28"/>
+          <w:szCs w:val="28"/>
+          <w:lang w:eastAsia="ja-JP"/>
+        </w:rPr>
+      </w:pPr>
+    </w:p>
+    <w:p>
+      <w:pPr>
+        <w:rPr>
+          <w:rFonts w:ascii="MS Mincho" w:eastAsia="MS Mincho" w:hAnsi="MS Mincho"/>
+          <w:sz w:val="28"/>
+          <w:szCs w:val="28"/>
+          <w:lang w:eastAsia="ja-JP"/>
+        </w:rPr>
+      </w:pPr>
+      <w:r>
+        <w:rPr>
+          <w:rFonts w:ascii="MS Mincho" w:eastAsia="MS Mincho" w:hAnsi="MS Mincho" w:hint="eastAsia"/>
+          <w:sz w:val="28"/>
+          <w:szCs w:val="28"/>
+          <w:lang w:eastAsia="ja-JP"/>
+        </w:rPr>
+        <w:t>メール</w:t>
+      </w:r>
+      <w:r>
+        <w:rPr>
+          <w:rFonts w:ascii="MS Mincho" w:eastAsia="MS Mincho" w:hAnsi="MS Mincho" w:hint="eastAsia"/>
+          <w:sz w:val="28"/>
+          <w:szCs w:val="28"/>
+          <w:lang w:eastAsia="ja-JP"/>
+        </w:rPr>
+        <w:t>によると，</w:t>
+      </w:r>
+      <w:r>
+        <w:rPr>
+          <w:rFonts w:ascii="MS Mincho" w:eastAsia="MS Mincho" w:hAnsi="MS Mincho" w:hint="eastAsia"/>
+          <w:sz w:val="28"/>
+          <w:szCs w:val="28"/>
+          <w:lang w:eastAsia="ja-JP"/>
+        </w:rPr>
+        <w:t>小野さんは</w:t>
+      </w:r>
+      <w:r>
+        <w:rPr>
+          <w:rFonts w:ascii="MS Mincho" w:eastAsia="MS Mincho" w:hAnsi="MS Mincho" w:hint="eastAsia"/>
+          <w:sz w:val="28"/>
+          <w:szCs w:val="28"/>
+          <w:lang w:eastAsia="ja-JP"/>
+        </w:rPr>
+        <w:t>みんなで</w:t>
+      </w:r>
+      <w:r>
+        <w:rPr>
+          <w:rFonts w:ascii="MS Mincho" w:eastAsia="MS Mincho" w:hAnsi="MS Mincho"/>
+          <w:sz w:val="28"/>
+          <w:szCs w:val="28"/>
+          <w:lang w:eastAsia="ja-JP"/>
+        </w:rPr>
+        <w:ruby>
+          <w:rubyPr>
+            <w:rubyAlign w:val="distributeSpace"/>
+            <w:hps w:val="14"/>
+            <w:hpsRaise w:val="26"/>
+            <w:hpsBaseText w:val="28"/>
+            <w:lid w:val="ja-JP"/>
+          </w:rubyPr>
+          <w:rt>
+            <w:r>
+              <w:rPr>
+                <w:rFonts w:ascii="MS Mincho" w:eastAsia="MS Mincho" w:hAnsi="MS Mincho"/>
+                <w:sz w:val="14"/>
+                <w:szCs w:val="28"/>
+                <w:lang w:eastAsia="ja-JP"/>
+              </w:rPr>
+              <w:t>おおた</w:t>
+            </w:r>
+          </w:rt>
+          <w:rubyBase>
+            <w:r>
+              <w:rPr>
+                <w:rFonts w:ascii="MS Mincho" w:eastAsia="MS Mincho" w:hAnsi="MS Mincho"/>
+                <w:sz w:val="28"/>
+                <w:szCs w:val="28"/>
+                <w:lang w:eastAsia="ja-JP"/>
+              </w:rPr>
+              <w:t>太田</w:t>
+            </w:r>
+          </w:rubyBase>
+        </w:ruby>
+      </w:r>
+      <w:r>
+        <w:rPr>
+          <w:rFonts w:ascii="MS Mincho" w:eastAsia="MS Mincho" w:hAnsi="MS Mincho" w:hint="eastAsia"/>
+          <w:sz w:val="28"/>
+          <w:szCs w:val="28"/>
+          <w:lang w:eastAsia="ja-JP"/>
+        </w:rPr>
+        <w:t>さんの家に行って、</w:t>
+      </w:r>
+      <w:r>
+        <w:rPr>
+          <w:rFonts w:ascii="MS Mincho" w:eastAsia="MS Mincho" w:hAnsi="MS Mincho" w:hint="eastAsia"/>
+          <w:sz w:val="28"/>
+          <w:szCs w:val="28"/>
+          <w:lang w:eastAsia="ja-JP"/>
+        </w:rPr>
+        <w:t>ギョーザパーティーを</w:t>
+      </w:r>
+      <w:r>
+        <w:rPr>
+          <w:rFonts w:ascii="MS Mincho" w:eastAsia="MS Mincho" w:hAnsi="MS Mincho"/>
+          <w:sz w:val="28"/>
+          <w:szCs w:val="28"/>
+          <w:lang w:eastAsia="ja-JP"/>
+        </w:rPr>
+        <w:ruby>
+          <w:rubyPr>
+            <w:rubyAlign w:val="distributeSpace"/>
+            <w:hps w:val="14"/>
+            <w:hpsRaise w:val="26"/>
+            <w:hpsBaseText w:val="28"/>
+            <w:lid w:val="ja-JP"/>
+          </w:rubyPr>
+          <w:rt>
+            <w:r>
+              <w:rPr>
+                <w:rFonts w:ascii="MS Mincho" w:eastAsia="MS Mincho" w:hAnsi="MS Mincho"/>
+                <w:sz w:val="14"/>
+                <w:szCs w:val="28"/>
+                <w:lang w:eastAsia="ja-JP"/>
+              </w:rPr>
+              <w:t>ひら</w:t>
+            </w:r>
+          </w:rt>
+          <w:rubyBase>
+            <w:r>
+              <w:rPr>
+                <w:rFonts w:ascii="MS Mincho" w:eastAsia="MS Mincho" w:hAnsi="MS Mincho"/>
+                <w:sz w:val="28"/>
+                <w:szCs w:val="28"/>
+                <w:lang w:eastAsia="ja-JP"/>
+              </w:rPr>
+              <w:t>開</w:t>
+            </w:r>
+          </w:rubyBase>
+        </w:ruby>
+      </w:r>
+      <w:r>
+        <w:rPr>
+          <w:rFonts w:ascii="MS Mincho" w:eastAsia="MS Mincho" w:hAnsi="MS Mincho" w:hint="eastAsia"/>
+          <w:sz w:val="28"/>
+          <w:szCs w:val="28"/>
+          <w:lang w:eastAsia="ja-JP"/>
+        </w:rPr>
+        <w:t>くのを手伝ってほしいそうです。</w:t>
+      </w:r>
+    </w:p>
+    <w:p>
+      <w:pPr>
+        <w:rPr>
+          <w:rFonts w:ascii="MS Mincho" w:eastAsia="MS Mincho" w:hAnsi="MS Mincho"/>
+          <w:sz w:val="28"/>
+          <w:szCs w:val="28"/>
+          <w:lang w:eastAsia="ja-JP"/>
+        </w:rPr>
+      </w:pPr>
+    </w:p>
+    <w:p>
+      <w:pPr>
+        <w:rPr>
+          <w:rFonts w:ascii="MS Mincho" w:eastAsia="MS Mincho" w:hAnsi="MS Mincho"/>
+          <w:sz w:val="28"/>
+          <w:szCs w:val="28"/>
+          <w:lang w:eastAsia="ja-JP"/>
+        </w:rPr>
+      </w:pPr>
+      <w:r>
+        <w:rPr>
+          <w:rFonts w:ascii="MS Mincho" w:eastAsia="MS Mincho" w:hAnsi="MS Mincho" w:hint="eastAsia"/>
+          <w:sz w:val="28"/>
+          <w:szCs w:val="28"/>
+          <w:lang w:eastAsia="ja-JP"/>
+        </w:rPr>
+        <w:t>これから</w:t>
+      </w:r>
+      <w:r>
+        <w:rPr>
+          <w:rFonts w:ascii="MS Mincho" w:eastAsia="MS Mincho" w:hAnsi="MS Mincho" w:hint="eastAsia"/>
+          <w:sz w:val="28"/>
+          <w:szCs w:val="28"/>
+          <w:lang w:eastAsia="ja-JP"/>
+        </w:rPr>
+        <w:t>気さくな太田さんと一緒に仕事をすることになりそうなので、森さんはできるだけ連絡を</w:t>
+      </w:r>
+      <w:r>
+        <w:rPr>
+          <w:rFonts w:ascii="MS Mincho" w:eastAsia="MS Mincho" w:hAnsi="MS Mincho" w:hint="eastAsia"/>
+          <w:sz w:val="28"/>
+          <w:szCs w:val="28"/>
+          <w:lang w:eastAsia="ja-JP"/>
+        </w:rPr>
+        <w:t>取ろう</w:t>
+      </w:r>
+      <w:r>
+        <w:rPr>
+          <w:rFonts w:ascii="MS Mincho" w:eastAsia="MS Mincho" w:hAnsi="MS Mincho" w:hint="eastAsia"/>
+          <w:sz w:val="28"/>
+          <w:szCs w:val="28"/>
+          <w:lang w:eastAsia="ja-JP"/>
+        </w:rPr>
+        <w:t>と思っています。</w:t>
       </w:r>
     </w:p>
     <w:sectPr>

</xml_diff>